<commit_message>
Updated documentation od how to run project
</commit_message>
<xml_diff>
--- a/2023MarkoZaninovic.docx
+++ b/2023MarkoZaninovic.docx
@@ -737,67 +737,27 @@
         <w:t>igra se može pokrenuti u komadnoj liniji</w:t>
       </w:r>
       <w:r>
-        <w:t xml:space="preserve"> nakon pozicioniranja u direktorij u kojem se nalazi snake.py file</w:t>
-      </w:r>
-      <w:r>
         <w:t xml:space="preserve"> </w:t>
       </w:r>
       <w:r>
-        <w:t>slijedećim naredbama</w:t>
-      </w:r>
-      <w:r>
-        <w:t>:</w:t>
-      </w:r>
-    </w:p>
-    <w:p>
-      <w:r>
-        <w:t xml:space="preserve">1.ucitavanja virtualnog </w:t>
-      </w:r>
-      <w:r>
-        <w:t>okruženja</w:t>
-      </w:r>
-      <w:r>
-        <w:t xml:space="preserve"> </w:t>
-      </w:r>
-    </w:p>
-    <w:p>
-      <w:r>
-        <w:tab/>
-      </w:r>
-      <w:r>
-        <w:t>.</w:t>
+        <w:t xml:space="preserve">naredbom uz </w:t>
+      </w:r>
+      <w:r>
+        <w:t>pretpostavku</w:t>
+      </w:r>
+      <w:r>
+        <w:t xml:space="preserve"> da je instaliranja </w:t>
       </w:r>
       <w:proofErr w:type="spellStart"/>
       <w:r>
-        <w:t>venv</w:t>
+        <w:t>pygame</w:t>
       </w:r>
       <w:proofErr w:type="spellEnd"/>
       <w:r>
-        <w:t>\</w:t>
-      </w:r>
-      <w:proofErr w:type="spellStart"/>
-      <w:r>
-        <w:t>Scripts</w:t>
-      </w:r>
-      <w:proofErr w:type="spellEnd"/>
-      <w:r>
-        <w:t>\</w:t>
-      </w:r>
-      <w:proofErr w:type="spellStart"/>
-      <w:r>
-        <w:t>activate</w:t>
-      </w:r>
-      <w:proofErr w:type="spellEnd"/>
-    </w:p>
-    <w:p>
-      <w:r>
-        <w:t>2. pokretanje skripte</w:t>
-      </w:r>
-    </w:p>
-    <w:p>
-      <w:pPr>
-        <w:ind w:firstLine="708"/>
-      </w:pPr>
+        <w:t xml:space="preserve"> knjižnice</w:t>
+      </w:r>
+    </w:p>
+    <w:p>
       <w:proofErr w:type="spellStart"/>
       <w:r>
         <w:t>python</w:t>

</xml_diff>